<commit_message>
commit prueba version anterior
</commit_message>
<xml_diff>
--- a/index.docx
+++ b/index.docx
@@ -12,13 +12,7 @@
         <w:rPr>
           <w:lang w:val="es-MX"/>
         </w:rPr>
-        <w:t>Ljiudfchg{deghbfopihrePWoiñgfHBprñweOBGHpÑOIRhbP]ÑGOIhbnre</w:t>
-      </w:r>
-      <w:r>
-        <w:rPr>
-          <w:lang w:val="es-MX"/>
-        </w:rPr>
-        <w:t>hola</w:t>
+        <w:t xml:space="preserve">HOLA </w:t>
       </w:r>
     </w:p>
     <w:sectPr>

</xml_diff>

<commit_message>
2nd test checkout last versión
</commit_message>
<xml_diff>
--- a/index.docx
+++ b/index.docx
@@ -13,6 +13,26 @@
           <w:lang w:val="es-MX"/>
         </w:rPr>
         <w:t xml:space="preserve">HOLA </w:t>
+      </w:r>
+    </w:p>
+    <w:p>
+      <w:pPr>
+        <w:rPr>
+          <w:lang w:val="es-MX"/>
+        </w:rPr>
+      </w:pPr>
+      <w:r>
+        <w:rPr>
+          <w:lang w:val="es-MX"/>
+        </w:rPr>
+        <w:t>Kwdsaihnjfpioehnfgpñioehnbgfpiewbndfpvinbedpif oeifjmnoeiphnfpñieowdnfbh</w:t>
+      </w:r>
+      <w:r>
+        <w:rPr>
+          <w:lang w:val="es-MX"/>
+        </w:rPr>
+        <w:tab/>
+        <w:t>i jkdehnbrf97826340r98wef</w:t>
       </w:r>
     </w:p>
     <w:sectPr>

</xml_diff>